<commit_message>
Collapse JS into single file Update History UI call
</commit_message>
<xml_diff>
--- a/cse383-finals-phamsq.docx
+++ b/cse383-finals-phamsq.docx
@@ -145,7 +145,51 @@
           <w:sz w:val="22"/>
           <w:szCs w:val="22"/>
         </w:rPr>
-        <w:t xml:space="preserve"> to get the next five days’ weather, along with pictures for the conditions. Finally, JS post the two JSON payloads to the REST server.</w:t>
+        <w:t xml:space="preserve"> to get the next five days’ weather</w:t>
+      </w:r>
+      <w:r>
+        <w:rPr>
+          <w:sz w:val="22"/>
+          <w:szCs w:val="22"/>
+        </w:rPr>
+        <w:t xml:space="preserve"> in </w:t>
+      </w:r>
+      <w:proofErr w:type="gramStart"/>
+      <w:r>
+        <w:rPr>
+          <w:sz w:val="22"/>
+          <w:szCs w:val="22"/>
+        </w:rPr>
+        <w:t>3 hour</w:t>
+      </w:r>
+      <w:proofErr w:type="gramEnd"/>
+      <w:r>
+        <w:rPr>
+          <w:sz w:val="22"/>
+          <w:szCs w:val="22"/>
+        </w:rPr>
+        <w:t xml:space="preserve"> interval</w:t>
+      </w:r>
+      <w:r>
+        <w:rPr>
+          <w:sz w:val="22"/>
+          <w:szCs w:val="22"/>
+        </w:rPr>
+        <w:t xml:space="preserve">, along with pictures for the conditions. </w:t>
+      </w:r>
+      <w:r>
+        <w:rPr>
+          <w:sz w:val="22"/>
+          <w:szCs w:val="22"/>
+        </w:rPr>
+        <w:t xml:space="preserve">JS calculates the min-max temperature, its HSL color coordination, and its relative chart location for the next five days, then bulk-inject HTML code into the website. </w:t>
+      </w:r>
+      <w:r>
+        <w:rPr>
+          <w:sz w:val="22"/>
+          <w:szCs w:val="22"/>
+        </w:rPr>
+        <w:t>Finally, JS post the two JSON payloads to the REST server.</w:t>
       </w:r>
     </w:p>
     <w:p>
@@ -172,10 +216,10 @@
           <w:szCs w:val="22"/>
         </w:rPr>
         <w:drawing>
-          <wp:inline distT="0" distB="0" distL="0" distR="0" wp14:anchorId="1A7EC2D5" wp14:editId="51D3114A">
-            <wp:extent cx="5943600" cy="1857375"/>
+          <wp:inline distT="0" distB="0" distL="0" distR="0" wp14:anchorId="18D7A128" wp14:editId="06AE7002">
+            <wp:extent cx="5943600" cy="2643505"/>
             <wp:effectExtent l="0" t="0" r="0" b="0"/>
-            <wp:docPr id="1" name="Picture 1"/>
+            <wp:docPr id="3" name="Picture 3" descr="Chart, bar chart&#10;&#10;Description automatically generated"/>
             <wp:cNvGraphicFramePr>
               <a:graphicFrameLocks xmlns:a="http://schemas.openxmlformats.org/drawingml/2006/main" noChangeAspect="1"/>
             </wp:cNvGraphicFramePr>
@@ -183,7 +227,7 @@
               <a:graphicData uri="http://schemas.openxmlformats.org/drawingml/2006/picture">
                 <pic:pic xmlns:pic="http://schemas.openxmlformats.org/drawingml/2006/picture">
                   <pic:nvPicPr>
-                    <pic:cNvPr id="1" name="Picture 1"/>
+                    <pic:cNvPr id="3" name="Picture 3" descr="Chart, bar chart&#10;&#10;Description automatically generated"/>
                     <pic:cNvPicPr/>
                   </pic:nvPicPr>
                   <pic:blipFill>
@@ -201,7 +245,7 @@
                   <pic:spPr>
                     <a:xfrm>
                       <a:off x="0" y="0"/>
-                      <a:ext cx="5943600" cy="1857375"/>
+                      <a:ext cx="5943600" cy="2643505"/>
                     </a:xfrm>
                     <a:prstGeom prst="rect">
                       <a:avLst/>
@@ -285,17 +329,26 @@
           <w:szCs w:val="22"/>
         </w:rPr>
       </w:pPr>
+    </w:p>
+    <w:p>
+      <w:pPr>
+        <w:rPr>
+          <w:sz w:val="22"/>
+          <w:szCs w:val="22"/>
+        </w:rPr>
+      </w:pPr>
       <w:r>
         <w:rPr>
           <w:noProof/>
           <w:sz w:val="22"/>
           <w:szCs w:val="22"/>
         </w:rPr>
+        <w:lastRenderedPageBreak/>
         <w:drawing>
-          <wp:inline distT="0" distB="0" distL="0" distR="0" wp14:anchorId="27EF95CE" wp14:editId="46560FD5">
-            <wp:extent cx="5943600" cy="2872740"/>
-            <wp:effectExtent l="0" t="0" r="0" b="0"/>
-            <wp:docPr id="2" name="Picture 2" descr="Graphical user interface, table&#10;&#10;Description automatically generated"/>
+          <wp:inline distT="0" distB="0" distL="0" distR="0" wp14:anchorId="13ECD739" wp14:editId="01CE80DB">
+            <wp:extent cx="5943600" cy="2816860"/>
+            <wp:effectExtent l="0" t="0" r="0" b="2540"/>
+            <wp:docPr id="5" name="Picture 5" descr="Table&#10;&#10;Description automatically generated with medium confidence"/>
             <wp:cNvGraphicFramePr>
               <a:graphicFrameLocks xmlns:a="http://schemas.openxmlformats.org/drawingml/2006/main" noChangeAspect="1"/>
             </wp:cNvGraphicFramePr>
@@ -303,7 +356,7 @@
               <a:graphicData uri="http://schemas.openxmlformats.org/drawingml/2006/picture">
                 <pic:pic xmlns:pic="http://schemas.openxmlformats.org/drawingml/2006/picture">
                   <pic:nvPicPr>
-                    <pic:cNvPr id="2" name="Picture 2" descr="Graphical user interface, table&#10;&#10;Description automatically generated"/>
+                    <pic:cNvPr id="5" name="Picture 5" descr="Table&#10;&#10;Description automatically generated with medium confidence"/>
                     <pic:cNvPicPr/>
                   </pic:nvPicPr>
                   <pic:blipFill>
@@ -321,7 +374,7 @@
                   <pic:spPr>
                     <a:xfrm>
                       <a:off x="0" y="0"/>
-                      <a:ext cx="5943600" cy="2872740"/>
+                      <a:ext cx="5943600" cy="2816860"/>
                     </a:xfrm>
                     <a:prstGeom prst="rect">
                       <a:avLst/>
@@ -334,6 +387,14 @@
         </w:drawing>
       </w:r>
     </w:p>
+    <w:p>
+      <w:pPr>
+        <w:rPr>
+          <w:sz w:val="22"/>
+          <w:szCs w:val="22"/>
+        </w:rPr>
+      </w:pPr>
+    </w:p>
     <w:bookmarkEnd w:id="6"/>
     <w:bookmarkEnd w:id="7"/>
     <w:p>
@@ -358,23 +419,7 @@
           <w:sz w:val="22"/>
           <w:szCs w:val="22"/>
         </w:rPr>
-        <w:t xml:space="preserve">And finally, please Microsoft </w:t>
-      </w:r>
-      <w:proofErr w:type="spellStart"/>
-      <w:r>
-        <w:rPr>
-          <w:sz w:val="22"/>
-          <w:szCs w:val="22"/>
-        </w:rPr>
-        <w:t>Internship</w:t>
-      </w:r>
-      <w:proofErr w:type="spellEnd"/>
-      <w:r>
-        <w:rPr>
-          <w:sz w:val="22"/>
-          <w:szCs w:val="22"/>
-        </w:rPr>
-        <w:t xml:space="preserve">, let me be your little </w:t>
+        <w:t xml:space="preserve">And finally, please Microsoft Internship, let me be your little </w:t>
       </w:r>
       <w:proofErr w:type="spellStart"/>
       <w:r>

</xml_diff>